<commit_message>
Put most recent local content into remote repo
</commit_message>
<xml_diff>
--- a/CrowdfundingSummary.docx
+++ b/CrowdfundingSummary.docx
@@ -104,25 +104,7 @@
           <w:sz w:val="21"/>
           <w:szCs w:val="21"/>
         </w:rPr>
-        <w:t xml:space="preserve">“Theatre” is the most successful </w:t>
-      </w:r>
-      <w:r>
-        <w:rPr>
-          <w:rFonts w:ascii="Consolas" w:eastAsia="Times New Roman" w:hAnsi="Consolas" w:cs="Times New Roman"/>
-          <w:color w:val="292929"/>
-          <w:sz w:val="21"/>
-          <w:szCs w:val="21"/>
-        </w:rPr>
-        <w:t>Parent Category</w:t>
-      </w:r>
-      <w:r>
-        <w:rPr>
-          <w:rFonts w:ascii="Consolas" w:eastAsia="Times New Roman" w:hAnsi="Consolas" w:cs="Times New Roman"/>
-          <w:color w:val="292929"/>
-          <w:sz w:val="21"/>
-          <w:szCs w:val="21"/>
-        </w:rPr>
-        <w:t xml:space="preserve"> followed by “</w:t>
+        <w:t>“Theatre” is the most successful Parent Category followed by “</w:t>
       </w:r>
       <w:r>
         <w:rPr>
@@ -1092,6 +1074,15 @@
           <w:szCs w:val="21"/>
         </w:rPr>
         <w:t xml:space="preserve"> is </w:t>
+      </w:r>
+      <w:r>
+        <w:rPr>
+          <w:rFonts w:ascii="Consolas" w:eastAsia="Times New Roman" w:hAnsi="Consolas" w:cs="Times New Roman"/>
+          <w:color w:val="292929"/>
+          <w:sz w:val="21"/>
+          <w:szCs w:val="21"/>
+        </w:rPr>
+        <w:t xml:space="preserve">the </w:t>
       </w:r>
       <w:r>
         <w:rPr>

</xml_diff>